<commit_message>
Alteração em TravelEasy e Ciclo de Vida
</commit_message>
<xml_diff>
--- a/Modelagem de Sistema - SENAI/KaioMazza-RafaelMagalhaes_Trabalho Pratico - TravelEasy.docx
+++ b/Modelagem de Sistema - SENAI/KaioMazza-RafaelMagalhaes_Trabalho Pratico - TravelEasy.docx
@@ -9544,6 +9544,481 @@
         </w:rPr>
         <w:t>Pesquisa de Preferências e Tendências de Mercado:</w:t>
       </w:r>
+    </w:p>
+    <w:p>
+      <w:pPr>
+        <w:ind w:firstLine="360"/>
+        <w:jc w:val="both"/>
+        <w:rPr>
+          <w:rFonts w:ascii="Arial" w:hAnsi="Arial" w:cs="Arial"/>
+        </w:rPr>
+      </w:pPr>
+      <w:proofErr w:type="spellStart"/>
+      <w:r>
+        <w:rPr>
+          <w:rFonts w:ascii="Arial" w:hAnsi="Arial" w:cs="Arial"/>
+          <w:b/>
+          <w:bCs/>
+        </w:rPr>
+        <w:t>Skyscanner</w:t>
+      </w:r>
+      <w:proofErr w:type="spellEnd"/>
+      <w:r>
+        <w:rPr>
+          <w:rFonts w:ascii="Arial" w:hAnsi="Arial" w:cs="Arial"/>
+          <w:b/>
+          <w:bCs/>
+        </w:rPr>
+        <w:t>:</w:t>
+      </w:r>
+      <w:r>
+        <w:rPr>
+          <w:rFonts w:ascii="Arial" w:hAnsi="Arial" w:cs="Arial"/>
+        </w:rPr>
+        <w:t xml:space="preserve">  Pesquisar voos, hotéis e veículos</w:t>
+      </w:r>
+    </w:p>
+    <w:p>
+      <w:pPr>
+        <w:ind w:firstLine="360"/>
+        <w:jc w:val="both"/>
+        <w:rPr>
+          <w:rFonts w:ascii="Arial" w:hAnsi="Arial" w:cs="Arial"/>
+        </w:rPr>
+      </w:pPr>
+      <w:r>
+        <w:rPr>
+          <w:rFonts w:ascii="Arial" w:hAnsi="Arial" w:cs="Arial"/>
+          <w:b/>
+          <w:bCs/>
+        </w:rPr>
+        <w:t xml:space="preserve">Booking.com: </w:t>
+      </w:r>
+      <w:r>
+        <w:rPr>
+          <w:rFonts w:ascii="Arial" w:hAnsi="Arial" w:cs="Arial"/>
+        </w:rPr>
+        <w:t>Voos, hospedagem, alugueis de carros, atividades, taxis(aeroporto)</w:t>
+      </w:r>
+    </w:p>
+    <w:p>
+      <w:pPr>
+        <w:ind w:firstLine="360"/>
+        <w:jc w:val="both"/>
+        <w:rPr>
+          <w:rFonts w:ascii="Arial" w:hAnsi="Arial" w:cs="Arial"/>
+        </w:rPr>
+      </w:pPr>
+      <w:proofErr w:type="spellStart"/>
+      <w:r>
+        <w:rPr>
+          <w:rFonts w:ascii="Arial" w:hAnsi="Arial" w:cs="Arial"/>
+          <w:b/>
+          <w:bCs/>
+        </w:rPr>
+        <w:t>Airbnb</w:t>
+      </w:r>
+      <w:proofErr w:type="spellEnd"/>
+      <w:r>
+        <w:rPr>
+          <w:rFonts w:ascii="Arial" w:hAnsi="Arial" w:cs="Arial"/>
+        </w:rPr>
+        <w:t>: Encontre acomodações únicas</w:t>
+      </w:r>
+    </w:p>
+    <w:p>
+      <w:pPr>
+        <w:ind w:firstLine="360"/>
+        <w:jc w:val="both"/>
+        <w:rPr>
+          <w:rFonts w:ascii="Arial" w:hAnsi="Arial" w:cs="Arial"/>
+        </w:rPr>
+      </w:pPr>
+      <w:r>
+        <w:rPr>
+          <w:rFonts w:ascii="Arial" w:hAnsi="Arial" w:cs="Arial"/>
+          <w:b/>
+          <w:bCs/>
+        </w:rPr>
+        <w:t>Expedia:</w:t>
+      </w:r>
+      <w:r>
+        <w:rPr>
+          <w:rFonts w:ascii="Arial" w:hAnsi="Arial" w:cs="Arial"/>
+        </w:rPr>
+        <w:t xml:space="preserve"> Reserva de voos, aluguel de carros, cruzeiros e pacotes de férias</w:t>
+      </w:r>
+    </w:p>
+    <w:p>
+      <w:pPr>
+        <w:ind w:firstLine="360"/>
+        <w:jc w:val="both"/>
+        <w:rPr>
+          <w:rFonts w:ascii="Arial" w:hAnsi="Arial" w:cs="Arial"/>
+        </w:rPr>
+      </w:pPr>
+      <w:proofErr w:type="spellStart"/>
+      <w:r>
+        <w:rPr>
+          <w:rFonts w:ascii="Arial" w:hAnsi="Arial" w:cs="Arial"/>
+          <w:b/>
+          <w:bCs/>
+        </w:rPr>
+        <w:t>Kayak</w:t>
+      </w:r>
+      <w:proofErr w:type="spellEnd"/>
+      <w:r>
+        <w:rPr>
+          <w:rFonts w:ascii="Arial" w:hAnsi="Arial" w:cs="Arial"/>
+          <w:b/>
+          <w:bCs/>
+        </w:rPr>
+        <w:t xml:space="preserve">: </w:t>
+      </w:r>
+      <w:r>
+        <w:rPr>
+          <w:rFonts w:ascii="Arial" w:hAnsi="Arial" w:cs="Arial"/>
+        </w:rPr>
+        <w:t>Voos, hospedagem, alugueis de carros e pacotes de viagem</w:t>
+      </w:r>
+    </w:p>
+    <w:p>
+      <w:pPr>
+        <w:ind w:firstLine="360"/>
+        <w:jc w:val="both"/>
+        <w:rPr>
+          <w:rFonts w:ascii="Arial" w:hAnsi="Arial" w:cs="Arial"/>
+        </w:rPr>
+      </w:pPr>
+      <w:r>
+        <w:rPr>
+          <w:rFonts w:ascii="Arial" w:hAnsi="Arial" w:cs="Arial"/>
+          <w:b/>
+          <w:bCs/>
+        </w:rPr>
+        <w:t xml:space="preserve">Latam: </w:t>
+      </w:r>
+      <w:r>
+        <w:rPr>
+          <w:rFonts w:ascii="Arial" w:hAnsi="Arial" w:cs="Arial"/>
+        </w:rPr>
+        <w:t>Voos, pacotes, hospedagem, alugueis de carros</w:t>
+      </w:r>
+    </w:p>
+    <w:p>
+      <w:pPr>
+        <w:ind w:firstLine="360"/>
+        <w:jc w:val="both"/>
+        <w:rPr>
+          <w:rFonts w:ascii="Arial" w:hAnsi="Arial" w:cs="Arial"/>
+        </w:rPr>
+      </w:pPr>
+      <w:r>
+        <w:rPr>
+          <w:rFonts w:ascii="Arial" w:hAnsi="Arial" w:cs="Arial"/>
+          <w:b/>
+          <w:bCs/>
+        </w:rPr>
+        <w:t xml:space="preserve">Azul: </w:t>
+      </w:r>
+      <w:r>
+        <w:rPr>
+          <w:rFonts w:ascii="Arial" w:hAnsi="Arial" w:cs="Arial"/>
+        </w:rPr>
+        <w:t>Viagens e Hotéis</w:t>
+      </w:r>
+    </w:p>
+    <w:p>
+      <w:pPr>
+        <w:ind w:firstLine="360"/>
+        <w:jc w:val="both"/>
+        <w:rPr>
+          <w:rFonts w:ascii="Arial" w:hAnsi="Arial" w:cs="Arial"/>
+        </w:rPr>
+      </w:pPr>
+      <w:r>
+        <w:rPr>
+          <w:rFonts w:ascii="Arial" w:hAnsi="Arial" w:cs="Arial"/>
+          <w:b/>
+          <w:bCs/>
+        </w:rPr>
+        <w:t xml:space="preserve">TripAdvisor: </w:t>
+      </w:r>
+      <w:r>
+        <w:rPr>
+          <w:rFonts w:ascii="Arial" w:hAnsi="Arial" w:cs="Arial"/>
+        </w:rPr>
+        <w:t>Hotéis, restaurantes, voos, atividades</w:t>
+      </w:r>
+    </w:p>
+    <w:p>
+      <w:pPr>
+        <w:jc w:val="both"/>
+        <w:rPr>
+          <w:rFonts w:ascii="Arial" w:hAnsi="Arial" w:cs="Arial"/>
+        </w:rPr>
+      </w:pPr>
+    </w:p>
+    <w:p>
+      <w:pPr>
+        <w:ind w:left="360"/>
+        <w:jc w:val="both"/>
+        <w:rPr>
+          <w:rFonts w:ascii="Arial" w:hAnsi="Arial" w:cs="Arial"/>
+        </w:rPr>
+      </w:pPr>
+      <w:r>
+        <w:rPr>
+          <w:rFonts w:ascii="Arial" w:hAnsi="Arial" w:cs="Arial"/>
+          <w:b/>
+          <w:bCs/>
+        </w:rPr>
+        <w:t>Grande Demanda</w:t>
+      </w:r>
+      <w:r>
+        <w:rPr>
+          <w:rFonts w:ascii="Arial" w:hAnsi="Arial" w:cs="Arial"/>
+        </w:rPr>
+        <w:t>: Muitas vezes a pessoa tem que alugar hotel ou comprar passagem de viagem pra x data, seis meses ou até mesmo um ano antes, como por exemplo datas comemorativas que nem natal e virada de ano</w:t>
+      </w:r>
+    </w:p>
+    <w:p>
+      <w:pPr>
+        <w:ind w:left="360"/>
+        <w:jc w:val="both"/>
+        <w:rPr>
+          <w:rFonts w:ascii="Arial" w:hAnsi="Arial" w:cs="Arial"/>
+        </w:rPr>
+      </w:pPr>
+      <w:r>
+        <w:rPr>
+          <w:rFonts w:ascii="Arial" w:hAnsi="Arial" w:cs="Arial"/>
+          <w:b/>
+          <w:bCs/>
+        </w:rPr>
+        <w:t>Golpes:</w:t>
+      </w:r>
+      <w:r>
+        <w:rPr>
+          <w:rFonts w:ascii="Arial" w:hAnsi="Arial" w:cs="Arial"/>
+        </w:rPr>
+        <w:t xml:space="preserve"> Os usuários sofrem muitos golpes em aplicativos de alugueis de casas ou de apartamento. Como por exemplo, milhares de golpes no </w:t>
+      </w:r>
+      <w:proofErr w:type="spellStart"/>
+      <w:r>
+        <w:rPr>
+          <w:rFonts w:ascii="Arial" w:hAnsi="Arial" w:cs="Arial"/>
+        </w:rPr>
+        <w:t>Airbnb</w:t>
+      </w:r>
+      <w:proofErr w:type="spellEnd"/>
+    </w:p>
+    <w:p>
+      <w:pPr>
+        <w:ind w:left="360"/>
+        <w:jc w:val="both"/>
+        <w:rPr>
+          <w:rFonts w:ascii="Arial" w:hAnsi="Arial" w:cs="Arial"/>
+          <w:b/>
+          <w:bCs/>
+        </w:rPr>
+      </w:pPr>
+      <w:r>
+        <w:rPr>
+          <w:rFonts w:ascii="Arial" w:hAnsi="Arial" w:cs="Arial"/>
+          <w:b/>
+          <w:bCs/>
+        </w:rPr>
+        <w:t>Condição Financeira:</w:t>
+      </w:r>
+      <w:r>
+        <w:rPr>
+          <w:rFonts w:ascii="Arial" w:hAnsi="Arial" w:cs="Arial"/>
+        </w:rPr>
+        <w:t xml:space="preserve"> Pessoas que querem viajar e não gastar muito, normalmente costumam cair em golpes pela busca de coisas baratas ou tem experiencias ruins. É muito difícil encontrar viagens de baixo custo acessível para </w:t>
+      </w:r>
+      <w:r>
+        <w:rPr>
+          <w:rFonts w:ascii="Arial" w:hAnsi="Arial" w:cs="Arial"/>
+          <w:b/>
+          <w:bCs/>
+        </w:rPr>
+        <w:t xml:space="preserve">“classe média” inferior. </w:t>
+      </w:r>
+    </w:p>
+    <w:p>
+      <w:pPr>
+        <w:pStyle w:val="PargrafodaLista"/>
+        <w:numPr>
+          <w:ilvl w:val="0"/>
+          <w:numId w:val="3"/>
+        </w:numPr>
+        <w:jc w:val="both"/>
+        <w:rPr>
+          <w:rFonts w:ascii="Arial" w:hAnsi="Arial" w:cs="Arial"/>
+        </w:rPr>
+      </w:pPr>
+      <w:r>
+        <w:rPr>
+          <w:rFonts w:ascii="Arial" w:hAnsi="Arial" w:cs="Arial"/>
+          <w:b/>
+          <w:bCs/>
+        </w:rPr>
+        <w:t xml:space="preserve">Tempo de Viagem Baixo: </w:t>
+      </w:r>
+      <w:r>
+        <w:rPr>
+          <w:rFonts w:ascii="Arial" w:hAnsi="Arial" w:cs="Arial"/>
+        </w:rPr>
+        <w:t>Por causa do alto preço das viagens as pessoas preferem muitas vezes fazer viagens de 2 ou 3 dias.</w:t>
+      </w:r>
+    </w:p>
+    <w:p>
+      <w:pPr>
+        <w:pStyle w:val="PargrafodaLista"/>
+        <w:numPr>
+          <w:ilvl w:val="0"/>
+          <w:numId w:val="3"/>
+        </w:numPr>
+        <w:jc w:val="both"/>
+        <w:rPr>
+          <w:rFonts w:ascii="Arial" w:hAnsi="Arial" w:cs="Arial"/>
+        </w:rPr>
+      </w:pPr>
+      <w:r>
+        <w:rPr>
+          <w:rFonts w:ascii="Arial" w:hAnsi="Arial" w:cs="Arial"/>
+          <w:b/>
+          <w:bCs/>
+        </w:rPr>
+        <w:t xml:space="preserve">Pouca viagem em Família: </w:t>
+      </w:r>
+      <w:r>
+        <w:rPr>
+          <w:rFonts w:ascii="Arial" w:hAnsi="Arial" w:cs="Arial"/>
+        </w:rPr>
+        <w:t>Por causa do alto preço das viagens é raro ver famílias viajando (considerando uma ou mais criança pequena). É mais comum ver viagem em casal ou até entre amigos onde cada um paga o seu.</w:t>
+      </w:r>
+    </w:p>
+    <w:p>
+      <w:pPr>
+        <w:pStyle w:val="PargrafodaLista"/>
+        <w:numPr>
+          <w:ilvl w:val="0"/>
+          <w:numId w:val="3"/>
+        </w:numPr>
+        <w:jc w:val="both"/>
+        <w:rPr>
+          <w:rFonts w:ascii="Arial" w:hAnsi="Arial" w:cs="Arial"/>
+        </w:rPr>
+      </w:pPr>
+      <w:r>
+        <w:rPr>
+          <w:rFonts w:ascii="Arial" w:hAnsi="Arial" w:cs="Arial"/>
+          <w:b/>
+          <w:bCs/>
+        </w:rPr>
+        <w:lastRenderedPageBreak/>
+        <w:t>Alto custo dos passeios:</w:t>
+      </w:r>
+      <w:r>
+        <w:rPr>
+          <w:rFonts w:ascii="Arial" w:hAnsi="Arial" w:cs="Arial"/>
+        </w:rPr>
+        <w:t xml:space="preserve"> Passeios turísticos extremante caros.</w:t>
+      </w:r>
+    </w:p>
+    <w:p>
+      <w:pPr>
+        <w:ind w:left="708"/>
+        <w:jc w:val="both"/>
+        <w:rPr>
+          <w:rFonts w:ascii="Arial" w:hAnsi="Arial" w:cs="Arial"/>
+        </w:rPr>
+      </w:pPr>
+      <w:r>
+        <w:rPr>
+          <w:rFonts w:ascii="Arial" w:hAnsi="Arial" w:cs="Arial"/>
+          <w:b/>
+          <w:bCs/>
+        </w:rPr>
+        <w:t>Converter Moeda:</w:t>
+      </w:r>
+      <w:r>
+        <w:rPr>
+          <w:rFonts w:ascii="Arial" w:hAnsi="Arial" w:cs="Arial"/>
+        </w:rPr>
+        <w:t xml:space="preserve"> Alto medo de não conseguir bancar a viagem pelo motivo de converter a moeda. Existe até uma frase famosa pra isso, “Quem converte não se diverte”.</w:t>
+      </w:r>
+    </w:p>
+    <w:p>
+      <w:pPr>
+        <w:ind w:left="708"/>
+        <w:jc w:val="both"/>
+        <w:rPr>
+          <w:rFonts w:ascii="Arial" w:hAnsi="Arial" w:cs="Arial"/>
+        </w:rPr>
+      </w:pPr>
+      <w:r>
+        <w:rPr>
+          <w:rFonts w:ascii="Arial" w:hAnsi="Arial" w:cs="Arial"/>
+          <w:b/>
+          <w:bCs/>
+        </w:rPr>
+        <w:t>Alugueis de Carros:</w:t>
+      </w:r>
+      <w:r>
+        <w:rPr>
+          <w:rFonts w:ascii="Arial" w:hAnsi="Arial" w:cs="Arial"/>
+        </w:rPr>
+        <w:t xml:space="preserve"> Milhões de viajantes procuram um meio de aluguel de carro como por exemplo a “Movida”</w:t>
+      </w:r>
+    </w:p>
+    <w:p>
+      <w:pPr>
+        <w:ind w:left="708"/>
+        <w:jc w:val="both"/>
+        <w:rPr>
+          <w:rFonts w:ascii="Arial" w:hAnsi="Arial" w:cs="Arial"/>
+        </w:rPr>
+      </w:pPr>
+      <w:r>
+        <w:rPr>
+          <w:rFonts w:ascii="Arial" w:hAnsi="Arial" w:cs="Arial"/>
+          <w:b/>
+          <w:bCs/>
+        </w:rPr>
+        <w:t xml:space="preserve">Desing do site: </w:t>
+      </w:r>
+      <w:r>
+        <w:rPr>
+          <w:rFonts w:ascii="Arial" w:hAnsi="Arial" w:cs="Arial"/>
+        </w:rPr>
+        <w:t xml:space="preserve">Sites mais “fáceis” de se mexer. Ser mais fácil de ter acesso </w:t>
+      </w:r>
+      <w:r>
+        <w:rPr>
+          <w:rFonts w:ascii="Arial" w:hAnsi="Arial" w:cs="Arial"/>
+        </w:rPr>
+        <w:t>às</w:t>
+      </w:r>
+      <w:r>
+        <w:rPr>
+          <w:rFonts w:ascii="Arial" w:hAnsi="Arial" w:cs="Arial"/>
+        </w:rPr>
+        <w:t xml:space="preserve"> informações, indicar locais pertos do destino para passeio, restaurantes, alugueis de carros, hospitais, pontos turísticos, diferentes preços de passagens, tradutores, planos de viagem mais explicito, cardápio de restaurantes, avaliações... Entre outras centenas de informações que deviam ser mais explicitas nos sites de viagens</w:t>
+      </w:r>
+    </w:p>
+    <w:p>
+      <w:pPr>
+        <w:ind w:left="360"/>
+        <w:jc w:val="both"/>
+        <w:rPr>
+          <w:rFonts w:ascii="Arial" w:hAnsi="Arial" w:cs="Arial"/>
+          <w:b/>
+          <w:bCs/>
+        </w:rPr>
+      </w:pPr>
     </w:p>
     <w:p>
       <w:pPr>
@@ -9752,11 +10227,127 @@
       </w:pPr>
     </w:lvl>
   </w:abstractNum>
+  <w:abstractNum w:abstractNumId="2" w15:restartNumberingAfterBreak="0">
+    <w:nsid w:val="66546ED2"/>
+    <w:multiLevelType w:val="hybridMultilevel"/>
+    <w:tmpl w:val="81AC21D6"/>
+    <w:lvl w:ilvl="0" w:tplc="04160001">
+      <w:start w:val="1"/>
+      <w:numFmt w:val="bullet"/>
+      <w:lvlText w:val=""/>
+      <w:lvlJc w:val="left"/>
+      <w:pPr>
+        <w:ind w:left="1068" w:hanging="360"/>
+      </w:pPr>
+      <w:rPr>
+        <w:rFonts w:ascii="Symbol" w:hAnsi="Symbol" w:hint="default"/>
+      </w:rPr>
+    </w:lvl>
+    <w:lvl w:ilvl="1" w:tplc="04160003">
+      <w:start w:val="1"/>
+      <w:numFmt w:val="bullet"/>
+      <w:lvlText w:val="o"/>
+      <w:lvlJc w:val="left"/>
+      <w:pPr>
+        <w:ind w:left="1788" w:hanging="360"/>
+      </w:pPr>
+      <w:rPr>
+        <w:rFonts w:ascii="Courier New" w:hAnsi="Courier New" w:cs="Courier New" w:hint="default"/>
+      </w:rPr>
+    </w:lvl>
+    <w:lvl w:ilvl="2" w:tplc="04160005" w:tentative="1">
+      <w:start w:val="1"/>
+      <w:numFmt w:val="bullet"/>
+      <w:lvlText w:val=""/>
+      <w:lvlJc w:val="left"/>
+      <w:pPr>
+        <w:ind w:left="2508" w:hanging="360"/>
+      </w:pPr>
+      <w:rPr>
+        <w:rFonts w:ascii="Wingdings" w:hAnsi="Wingdings" w:hint="default"/>
+      </w:rPr>
+    </w:lvl>
+    <w:lvl w:ilvl="3" w:tplc="04160001" w:tentative="1">
+      <w:start w:val="1"/>
+      <w:numFmt w:val="bullet"/>
+      <w:lvlText w:val=""/>
+      <w:lvlJc w:val="left"/>
+      <w:pPr>
+        <w:ind w:left="3228" w:hanging="360"/>
+      </w:pPr>
+      <w:rPr>
+        <w:rFonts w:ascii="Symbol" w:hAnsi="Symbol" w:hint="default"/>
+      </w:rPr>
+    </w:lvl>
+    <w:lvl w:ilvl="4" w:tplc="04160003" w:tentative="1">
+      <w:start w:val="1"/>
+      <w:numFmt w:val="bullet"/>
+      <w:lvlText w:val="o"/>
+      <w:lvlJc w:val="left"/>
+      <w:pPr>
+        <w:ind w:left="3948" w:hanging="360"/>
+      </w:pPr>
+      <w:rPr>
+        <w:rFonts w:ascii="Courier New" w:hAnsi="Courier New" w:cs="Courier New" w:hint="default"/>
+      </w:rPr>
+    </w:lvl>
+    <w:lvl w:ilvl="5" w:tplc="04160005" w:tentative="1">
+      <w:start w:val="1"/>
+      <w:numFmt w:val="bullet"/>
+      <w:lvlText w:val=""/>
+      <w:lvlJc w:val="left"/>
+      <w:pPr>
+        <w:ind w:left="4668" w:hanging="360"/>
+      </w:pPr>
+      <w:rPr>
+        <w:rFonts w:ascii="Wingdings" w:hAnsi="Wingdings" w:hint="default"/>
+      </w:rPr>
+    </w:lvl>
+    <w:lvl w:ilvl="6" w:tplc="04160001" w:tentative="1">
+      <w:start w:val="1"/>
+      <w:numFmt w:val="bullet"/>
+      <w:lvlText w:val=""/>
+      <w:lvlJc w:val="left"/>
+      <w:pPr>
+        <w:ind w:left="5388" w:hanging="360"/>
+      </w:pPr>
+      <w:rPr>
+        <w:rFonts w:ascii="Symbol" w:hAnsi="Symbol" w:hint="default"/>
+      </w:rPr>
+    </w:lvl>
+    <w:lvl w:ilvl="7" w:tplc="04160003" w:tentative="1">
+      <w:start w:val="1"/>
+      <w:numFmt w:val="bullet"/>
+      <w:lvlText w:val="o"/>
+      <w:lvlJc w:val="left"/>
+      <w:pPr>
+        <w:ind w:left="6108" w:hanging="360"/>
+      </w:pPr>
+      <w:rPr>
+        <w:rFonts w:ascii="Courier New" w:hAnsi="Courier New" w:cs="Courier New" w:hint="default"/>
+      </w:rPr>
+    </w:lvl>
+    <w:lvl w:ilvl="8" w:tplc="04160005" w:tentative="1">
+      <w:start w:val="1"/>
+      <w:numFmt w:val="bullet"/>
+      <w:lvlText w:val=""/>
+      <w:lvlJc w:val="left"/>
+      <w:pPr>
+        <w:ind w:left="6828" w:hanging="360"/>
+      </w:pPr>
+      <w:rPr>
+        <w:rFonts w:ascii="Wingdings" w:hAnsi="Wingdings" w:hint="default"/>
+      </w:rPr>
+    </w:lvl>
+  </w:abstractNum>
   <w:num w:numId="1" w16cid:durableId="1660038210">
     <w:abstractNumId w:val="1"/>
   </w:num>
   <w:num w:numId="2" w16cid:durableId="554897596">
     <w:abstractNumId w:val="0"/>
+  </w:num>
+  <w:num w:numId="3" w16cid:durableId="1461804233">
+    <w:abstractNumId w:val="2"/>
   </w:num>
 </w:numbering>
 </file>
@@ -10364,6 +10955,7 @@
   <w:style w:type="character" w:default="1" w:styleId="Fontepargpadro">
     <w:name w:val="Default Paragraph Font"/>
     <w:uiPriority w:val="1"/>
+    <w:semiHidden/>
     <w:unhideWhenUsed/>
   </w:style>
   <w:style w:type="table" w:default="1" w:styleId="Tabelanormal">

</xml_diff>